<commit_message>
Added poison ailment damage
</commit_message>
<xml_diff>
--- a/game plan.docx
+++ b/game plan.docx
@@ -1,11 +1,12 @@
 
 <file path=word/document.xml><?xml version="1.0" encoding="utf-8"?>
-<w:document xmlns:wpc="http://schemas.microsoft.com/office/word/2010/wordprocessingCanvas" xmlns:cx="http://schemas.microsoft.com/office/drawing/2014/chartex" xmlns:cx1="http://schemas.microsoft.com/office/drawing/2015/9/8/chartex" xmlns:cx2="http://schemas.microsoft.com/office/drawing/2015/10/21/chartex" xmlns:cx3="http://schemas.microsoft.com/office/drawing/2016/5/9/chartex" xmlns:cx4="http://schemas.microsoft.com/office/drawing/2016/5/10/chartex" xmlns:cx5="http://schemas.microsoft.com/office/drawing/2016/5/11/chartex" xmlns:cx6="http://schemas.microsoft.com/office/drawing/2016/5/12/chartex" xmlns:cx7="http://schemas.microsoft.com/office/drawing/2016/5/13/chartex" xmlns:cx8="http://schemas.microsoft.com/office/drawing/2016/5/14/chartex" xmlns:mc="http://schemas.openxmlformats.org/markup-compatibility/2006" xmlns:aink="http://schemas.microsoft.com/office/drawing/2016/ink" xmlns:am3d="http://schemas.microsoft.com/office/drawing/2017/model3d" xmlns:o="urn:schemas-microsoft-com:office:office" xmlns:r="http://schemas.openxmlformats.org/officeDocument/2006/relationships" xmlns:m="http://schemas.openxmlformats.org/officeDocument/2006/math" xmlns:v="urn:schemas-microsoft-com:vml" xmlns:wp14="http://schemas.microsoft.com/office/word/2010/wordprocessingDrawing" xmlns:wp="http://schemas.openxmlformats.org/drawingml/2006/wordprocessingDrawing" xmlns:w10="urn:schemas-microsoft-com:office:word" xmlns:w="http://schemas.openxmlformats.org/wordprocessingml/2006/main" xmlns:w14="http://schemas.microsoft.com/office/word/2010/wordml" xmlns:w15="http://schemas.microsoft.com/office/word/2012/wordml" xmlns:w16cid="http://schemas.microsoft.com/office/word/2016/wordml/cid" xmlns:w16se="http://schemas.microsoft.com/office/word/2015/wordml/symex" xmlns:wpg="http://schemas.microsoft.com/office/word/2010/wordprocessingGroup" xmlns:wpi="http://schemas.microsoft.com/office/word/2010/wordprocessingInk" xmlns:wne="http://schemas.microsoft.com/office/word/2006/wordml" xmlns:wps="http://schemas.microsoft.com/office/word/2010/wordprocessingShape" mc:Ignorable="w14 w15 w16se w16cid wp14">
+<w:document xmlns:wpc="http://schemas.microsoft.com/office/word/2010/wordprocessingCanvas" xmlns:cx="http://schemas.microsoft.com/office/drawing/2014/chartex" xmlns:mc="http://schemas.openxmlformats.org/markup-compatibility/2006" xmlns:o="urn:schemas-microsoft-com:office:office" xmlns:r="http://schemas.openxmlformats.org/officeDocument/2006/relationships" xmlns:m="http://schemas.openxmlformats.org/officeDocument/2006/math" xmlns:v="urn:schemas-microsoft-com:vml" xmlns:wp14="http://schemas.microsoft.com/office/word/2010/wordprocessingDrawing" xmlns:wp="http://schemas.openxmlformats.org/drawingml/2006/wordprocessingDrawing" xmlns:w10="urn:schemas-microsoft-com:office:word" xmlns:w="http://schemas.openxmlformats.org/wordprocessingml/2006/main" xmlns:w14="http://schemas.microsoft.com/office/word/2010/wordml" xmlns:w15="http://schemas.microsoft.com/office/word/2012/wordml" xmlns:w16se="http://schemas.microsoft.com/office/word/2015/wordml/symex" xmlns:wpg="http://schemas.microsoft.com/office/word/2010/wordprocessingGroup" xmlns:wpi="http://schemas.microsoft.com/office/word/2010/wordprocessingInk" xmlns:wne="http://schemas.microsoft.com/office/word/2006/wordml" xmlns:wps="http://schemas.microsoft.com/office/word/2010/wordprocessingShape" mc:Ignorable="w14 w15 w16se wp14">
   <w:body>
     <w:p>
       <w:pPr>
         <w:pStyle w:val="Heading1"/>
       </w:pPr>
+      <w:bookmarkStart w:id="0" w:name="_GoBack"/>
       <w:r>
         <w:t>Simple Console Game Design Document</w:t>
       </w:r>
@@ -563,15 +564,7 @@
           </w:tcPr>
           <w:p>
             <w:r>
-              <w:t xml:space="preserve">Further addition to the game loop: Indicators for the Hero and Boss when they </w:t>
-            </w:r>
-            <w:proofErr w:type="gramStart"/>
-            <w:r>
-              <w:t>are</w:t>
-            </w:r>
-            <w:proofErr w:type="gramEnd"/>
-            <w:r>
-              <w:t xml:space="preserve"> at high, medium and low Hit Points respectively.</w:t>
+              <w:t>Further addition to the game loop: Indicators for the Hero and Boss when they are at high, medium and low Hit Points respectively.</w:t>
             </w:r>
           </w:p>
         </w:tc>
@@ -1046,8 +1039,6 @@
             <w:r>
               <w:t>YES</w:t>
             </w:r>
-            <w:bookmarkStart w:id="0" w:name="_GoBack"/>
-            <w:bookmarkEnd w:id="0"/>
           </w:p>
         </w:tc>
       </w:tr>
@@ -1125,15 +1116,7 @@
           </w:tcPr>
           <w:p>
             <w:r>
-              <w:t xml:space="preserve">The current communication to View to Controller is based on Boolean values. However, game feedback may not always fall between two choices. An </w:t>
-            </w:r>
-            <w:proofErr w:type="spellStart"/>
-            <w:r>
-              <w:t>enum</w:t>
-            </w:r>
-            <w:proofErr w:type="spellEnd"/>
-            <w:r>
-              <w:t xml:space="preserve"> system to categorize these game feedback types should be created.</w:t>
+              <w:t>The current communication to View to Controller is based on Boolean values. However, game feedback may not always fall between two choices. An enum system to categorize these game feedback types should be created.</w:t>
             </w:r>
           </w:p>
         </w:tc>
@@ -1238,42 +1221,412 @@
           </w:p>
         </w:tc>
       </w:tr>
-      <w:tr>
-        <w:tc>
-          <w:tcPr>
-            <w:tcW w:w="988" w:type="dxa"/>
-          </w:tcPr>
-          <w:p>
-            <w:r>
-              <w:t>3.6</w:t>
-            </w:r>
-          </w:p>
-        </w:tc>
-        <w:tc>
-          <w:tcPr>
-            <w:tcW w:w="3543" w:type="dxa"/>
-          </w:tcPr>
-          <w:p/>
-        </w:tc>
-        <w:tc>
-          <w:tcPr>
-            <w:tcW w:w="6663" w:type="dxa"/>
-          </w:tcPr>
-          <w:p/>
-        </w:tc>
-        <w:tc>
-          <w:tcPr>
-            <w:tcW w:w="3196" w:type="dxa"/>
-          </w:tcPr>
-          <w:p>
-            <w:pPr>
+    </w:tbl>
+    <w:p>
+      <w:pPr>
+        <w:pStyle w:val="Heading2"/>
+      </w:pPr>
+      <w:r>
+        <w:lastRenderedPageBreak/>
+        <w:t>Part 4:</w:t>
+      </w:r>
+    </w:p>
+    <w:tbl>
+      <w:tblPr>
+        <w:tblStyle w:val="TableGrid"/>
+        <w:tblW w:w="0" w:type="auto"/>
+        <w:tblLook w:val="04A0" w:firstRow="1" w:lastRow="0" w:firstColumn="1" w:lastColumn="0" w:noHBand="0" w:noVBand="1"/>
+      </w:tblPr>
+      <w:tblGrid>
+        <w:gridCol w:w="988"/>
+        <w:gridCol w:w="3543"/>
+        <w:gridCol w:w="6663"/>
+        <w:gridCol w:w="3196"/>
+      </w:tblGrid>
+      <w:tr>
+        <w:tc>
+          <w:tcPr>
+            <w:tcW w:w="988" w:type="dxa"/>
+          </w:tcPr>
+          <w:p>
+            <w:r>
               <w:rPr>
                 <w:b/>
               </w:rPr>
+              <w:t>ID</w:t>
+            </w:r>
+          </w:p>
+        </w:tc>
+        <w:tc>
+          <w:tcPr>
+            <w:tcW w:w="3543" w:type="dxa"/>
+          </w:tcPr>
+          <w:p>
+            <w:r>
+              <w:rPr>
+                <w:b/>
+              </w:rPr>
+              <w:t>Name</w:t>
+            </w:r>
+          </w:p>
+        </w:tc>
+        <w:tc>
+          <w:tcPr>
+            <w:tcW w:w="6663" w:type="dxa"/>
+          </w:tcPr>
+          <w:p>
+            <w:r>
+              <w:rPr>
+                <w:b/>
+              </w:rPr>
+              <w:t>Details</w:t>
+            </w:r>
+          </w:p>
+        </w:tc>
+        <w:tc>
+          <w:tcPr>
+            <w:tcW w:w="3196" w:type="dxa"/>
+          </w:tcPr>
+          <w:p>
+            <w:r>
+              <w:rPr>
+                <w:b/>
+              </w:rPr>
+              <w:t>Completed</w:t>
+            </w:r>
+          </w:p>
+        </w:tc>
+      </w:tr>
+      <w:tr>
+        <w:tc>
+          <w:tcPr>
+            <w:tcW w:w="988" w:type="dxa"/>
+          </w:tcPr>
+          <w:p>
+            <w:r>
+              <w:t>4.1</w:t>
+            </w:r>
+          </w:p>
+        </w:tc>
+        <w:tc>
+          <w:tcPr>
+            <w:tcW w:w="3543" w:type="dxa"/>
+          </w:tcPr>
+          <w:p>
+            <w:r>
+              <w:t>Poison Attack</w:t>
+            </w:r>
+          </w:p>
+        </w:tc>
+        <w:tc>
+          <w:tcPr>
+            <w:tcW w:w="6663" w:type="dxa"/>
+          </w:tcPr>
+          <w:p>
+            <w:r>
+              <w:t>Implement the POISON status in game. Poison should decrease a set amount of damage (based on percentage) to an Actor per turn. This may require implementing a function that checks for these ‘idle’ state changes.</w:t>
+            </w:r>
+          </w:p>
+        </w:tc>
+        <w:tc>
+          <w:tcPr>
+            <w:tcW w:w="3196" w:type="dxa"/>
+          </w:tcPr>
+          <w:p/>
+        </w:tc>
+      </w:tr>
+      <w:tr>
+        <w:tc>
+          <w:tcPr>
+            <w:tcW w:w="988" w:type="dxa"/>
+          </w:tcPr>
+          <w:p>
+            <w:r>
+              <w:t xml:space="preserve">4.2. </w:t>
+            </w:r>
+          </w:p>
+        </w:tc>
+        <w:tc>
+          <w:tcPr>
+            <w:tcW w:w="3543" w:type="dxa"/>
+          </w:tcPr>
+          <w:p>
+            <w:r>
+              <w:t>Implement Talk action</w:t>
+            </w:r>
+          </w:p>
+        </w:tc>
+        <w:tc>
+          <w:tcPr>
+            <w:tcW w:w="6663" w:type="dxa"/>
+          </w:tcPr>
+          <w:p>
+            <w:r>
+              <w:t>The Talk action is meant to be a non-damaging way of communicating with an opposing Agent. A list of options should appear to the user and depending on what they choose different actions should be taken.</w:t>
+            </w:r>
+          </w:p>
+          <w:p>
+            <w:pPr>
+              <w:pStyle w:val="ListParagraph"/>
+              <w:numPr>
+                <w:ilvl w:val="0"/>
+                <w:numId w:val="2"/>
+              </w:numPr>
             </w:pPr>
-          </w:p>
-        </w:tc>
-      </w:tr>
+            <w:r>
+              <w:t>Boss gets stronger</w:t>
+            </w:r>
+          </w:p>
+          <w:p>
+            <w:pPr>
+              <w:pStyle w:val="ListParagraph"/>
+              <w:numPr>
+                <w:ilvl w:val="0"/>
+                <w:numId w:val="2"/>
+              </w:numPr>
+            </w:pPr>
+            <w:r>
+              <w:t>Boss gets weaker</w:t>
+            </w:r>
+          </w:p>
+          <w:p>
+            <w:pPr>
+              <w:pStyle w:val="ListParagraph"/>
+              <w:numPr>
+                <w:ilvl w:val="0"/>
+                <w:numId w:val="2"/>
+              </w:numPr>
+            </w:pPr>
+            <w:r>
+              <w:t>Secret ending</w:t>
+            </w:r>
+          </w:p>
+        </w:tc>
+        <w:tc>
+          <w:tcPr>
+            <w:tcW w:w="3196" w:type="dxa"/>
+          </w:tcPr>
+          <w:p/>
+        </w:tc>
+      </w:tr>
+      <w:tr>
+        <w:tc>
+          <w:tcPr>
+            <w:tcW w:w="988" w:type="dxa"/>
+          </w:tcPr>
+          <w:p>
+            <w:r>
+              <w:t>4.3</w:t>
+            </w:r>
+          </w:p>
+        </w:tc>
+        <w:tc>
+          <w:tcPr>
+            <w:tcW w:w="3543" w:type="dxa"/>
+          </w:tcPr>
+          <w:p>
+            <w:r>
+              <w:t>Implement sound.</w:t>
+            </w:r>
+          </w:p>
+        </w:tc>
+        <w:tc>
+          <w:tcPr>
+            <w:tcW w:w="6663" w:type="dxa"/>
+          </w:tcPr>
+          <w:p>
+            <w:r>
+              <w:t>Add a basic sound attack whenever a move is conducted.</w:t>
+            </w:r>
+          </w:p>
+          <w:p>
+            <w:pPr>
+              <w:pStyle w:val="ListParagraph"/>
+              <w:numPr>
+                <w:ilvl w:val="0"/>
+                <w:numId w:val="3"/>
+              </w:numPr>
+            </w:pPr>
+            <w:r>
+              <w:t>Attacking sound for Attack</w:t>
+            </w:r>
+          </w:p>
+          <w:p>
+            <w:pPr>
+              <w:pStyle w:val="ListParagraph"/>
+              <w:numPr>
+                <w:ilvl w:val="0"/>
+                <w:numId w:val="3"/>
+              </w:numPr>
+            </w:pPr>
+            <w:r>
+              <w:t>Magic sound for Magic Attack</w:t>
+            </w:r>
+          </w:p>
+          <w:p>
+            <w:pPr>
+              <w:pStyle w:val="ListParagraph"/>
+              <w:numPr>
+                <w:ilvl w:val="0"/>
+                <w:numId w:val="3"/>
+              </w:numPr>
+            </w:pPr>
+            <w:r>
+              <w:t>Menacing sound for boss Attack</w:t>
+            </w:r>
+          </w:p>
+          <w:p>
+            <w:r>
+              <w:t xml:space="preserve">Add move </w:t>
+            </w:r>
+          </w:p>
+        </w:tc>
+        <w:tc>
+          <w:tcPr>
+            <w:tcW w:w="3196" w:type="dxa"/>
+          </w:tcPr>
+          <w:p/>
+        </w:tc>
+      </w:tr>
+      <w:tr>
+        <w:tc>
+          <w:tcPr>
+            <w:tcW w:w="988" w:type="dxa"/>
+          </w:tcPr>
+          <w:p>
+            <w:r>
+              <w:t>4.4</w:t>
+            </w:r>
+          </w:p>
+        </w:tc>
+        <w:tc>
+          <w:tcPr>
+            <w:tcW w:w="3543" w:type="dxa"/>
+          </w:tcPr>
+          <w:p>
+            <w:r>
+              <w:t>Implement basic AI pathing</w:t>
+            </w:r>
+          </w:p>
+        </w:tc>
+        <w:tc>
+          <w:tcPr>
+            <w:tcW w:w="6663" w:type="dxa"/>
+          </w:tcPr>
+          <w:p>
+            <w:r>
+              <w:t>The Boss should perform a different move based on</w:t>
+            </w:r>
+            <w:r>
+              <w:t xml:space="preserve"> the POISON status and whether or the choices from the Talk action.</w:t>
+            </w:r>
+          </w:p>
+        </w:tc>
+        <w:tc>
+          <w:tcPr>
+            <w:tcW w:w="3196" w:type="dxa"/>
+          </w:tcPr>
+          <w:p/>
+        </w:tc>
+      </w:tr>
+      <w:tr>
+        <w:tc>
+          <w:tcPr>
+            <w:tcW w:w="988" w:type="dxa"/>
+          </w:tcPr>
+          <w:p>
+            <w:r>
+              <w:t>4.5</w:t>
+            </w:r>
+          </w:p>
+        </w:tc>
+        <w:tc>
+          <w:tcPr>
+            <w:tcW w:w="3543" w:type="dxa"/>
+          </w:tcPr>
+          <w:p>
+            <w:r>
+              <w:t>About page</w:t>
+            </w:r>
+          </w:p>
+        </w:tc>
+        <w:tc>
+          <w:tcPr>
+            <w:tcW w:w="6663" w:type="dxa"/>
+          </w:tcPr>
+          <w:p>
+            <w:r>
+              <w:t xml:space="preserve">Put a basic about page in </w:t>
+            </w:r>
+            <w:r>
+              <w:t>the menu. Edit the menu to make it not rely on hardcoded numbers.</w:t>
+            </w:r>
+          </w:p>
+        </w:tc>
+        <w:tc>
+          <w:tcPr>
+            <w:tcW w:w="3196" w:type="dxa"/>
+          </w:tcPr>
+          <w:p>
+            <w:r>
+              <w:t>DONE</w:t>
+            </w:r>
+          </w:p>
+        </w:tc>
+      </w:tr>
+      <w:tr>
+        <w:tc>
+          <w:tcPr>
+            <w:tcW w:w="988" w:type="dxa"/>
+          </w:tcPr>
+          <w:p/>
+        </w:tc>
+        <w:tc>
+          <w:tcPr>
+            <w:tcW w:w="3543" w:type="dxa"/>
+          </w:tcPr>
+          <w:p/>
+        </w:tc>
+        <w:tc>
+          <w:tcPr>
+            <w:tcW w:w="6663" w:type="dxa"/>
+          </w:tcPr>
+          <w:p/>
+        </w:tc>
+        <w:tc>
+          <w:tcPr>
+            <w:tcW w:w="3196" w:type="dxa"/>
+          </w:tcPr>
+          <w:p/>
+        </w:tc>
+      </w:tr>
+      <w:tr>
+        <w:tc>
+          <w:tcPr>
+            <w:tcW w:w="988" w:type="dxa"/>
+          </w:tcPr>
+          <w:p/>
+        </w:tc>
+        <w:tc>
+          <w:tcPr>
+            <w:tcW w:w="3543" w:type="dxa"/>
+          </w:tcPr>
+          <w:p/>
+        </w:tc>
+        <w:tc>
+          <w:tcPr>
+            <w:tcW w:w="6663" w:type="dxa"/>
+          </w:tcPr>
+          <w:p/>
+        </w:tc>
+        <w:tc>
+          <w:tcPr>
+            <w:tcW w:w="3196" w:type="dxa"/>
+          </w:tcPr>
+          <w:p/>
+        </w:tc>
+      </w:tr>
+      <w:bookmarkEnd w:id="0"/>
     </w:tbl>
     <w:p/>
     <w:sectPr>
@@ -1287,8 +1640,234 @@
 </file>
 
 <file path=word/numbering.xml><?xml version="1.0" encoding="utf-8"?>
-<w:numbering xmlns:wpc="http://schemas.microsoft.com/office/word/2010/wordprocessingCanvas" xmlns:cx="http://schemas.microsoft.com/office/drawing/2014/chartex" xmlns:cx1="http://schemas.microsoft.com/office/drawing/2015/9/8/chartex" xmlns:cx2="http://schemas.microsoft.com/office/drawing/2015/10/21/chartex" xmlns:cx3="http://schemas.microsoft.com/office/drawing/2016/5/9/chartex" xmlns:cx4="http://schemas.microsoft.com/office/drawing/2016/5/10/chartex" xmlns:cx5="http://schemas.microsoft.com/office/drawing/2016/5/11/chartex" xmlns:cx6="http://schemas.microsoft.com/office/drawing/2016/5/12/chartex" xmlns:cx7="http://schemas.microsoft.com/office/drawing/2016/5/13/chartex" xmlns:cx8="http://schemas.microsoft.com/office/drawing/2016/5/14/chartex" xmlns:mc="http://schemas.openxmlformats.org/markup-compatibility/2006" xmlns:aink="http://schemas.microsoft.com/office/drawing/2016/ink" xmlns:am3d="http://schemas.microsoft.com/office/drawing/2017/model3d" xmlns:o="urn:schemas-microsoft-com:office:office" xmlns:r="http://schemas.openxmlformats.org/officeDocument/2006/relationships" xmlns:m="http://schemas.openxmlformats.org/officeDocument/2006/math" xmlns:v="urn:schemas-microsoft-com:vml" xmlns:wp14="http://schemas.microsoft.com/office/word/2010/wordprocessingDrawing" xmlns:wp="http://schemas.openxmlformats.org/drawingml/2006/wordprocessingDrawing" xmlns:w10="urn:schemas-microsoft-com:office:word" xmlns:w="http://schemas.openxmlformats.org/wordprocessingml/2006/main" xmlns:w14="http://schemas.microsoft.com/office/word/2010/wordml" xmlns:w15="http://schemas.microsoft.com/office/word/2012/wordml" xmlns:w16cid="http://schemas.microsoft.com/office/word/2016/wordml/cid" xmlns:w16se="http://schemas.microsoft.com/office/word/2015/wordml/symex" xmlns:wpg="http://schemas.microsoft.com/office/word/2010/wordprocessingGroup" xmlns:wpi="http://schemas.microsoft.com/office/word/2010/wordprocessingInk" xmlns:wne="http://schemas.microsoft.com/office/word/2006/wordml" xmlns:wps="http://schemas.microsoft.com/office/word/2010/wordprocessingShape" mc:Ignorable="w14 w15 w16se w16cid wp14">
+<w:numbering xmlns:wpc="http://schemas.microsoft.com/office/word/2010/wordprocessingCanvas" xmlns:cx="http://schemas.microsoft.com/office/drawing/2014/chartex" xmlns:mc="http://schemas.openxmlformats.org/markup-compatibility/2006" xmlns:o="urn:schemas-microsoft-com:office:office" xmlns:r="http://schemas.openxmlformats.org/officeDocument/2006/relationships" xmlns:m="http://schemas.openxmlformats.org/officeDocument/2006/math" xmlns:v="urn:schemas-microsoft-com:vml" xmlns:wp14="http://schemas.microsoft.com/office/word/2010/wordprocessingDrawing" xmlns:wp="http://schemas.openxmlformats.org/drawingml/2006/wordprocessingDrawing" xmlns:w10="urn:schemas-microsoft-com:office:word" xmlns:w="http://schemas.openxmlformats.org/wordprocessingml/2006/main" xmlns:w14="http://schemas.microsoft.com/office/word/2010/wordml" xmlns:w15="http://schemas.microsoft.com/office/word/2012/wordml" xmlns:w16se="http://schemas.microsoft.com/office/word/2015/wordml/symex" xmlns:wpg="http://schemas.microsoft.com/office/word/2010/wordprocessingGroup" xmlns:wpi="http://schemas.microsoft.com/office/word/2010/wordprocessingInk" xmlns:wne="http://schemas.microsoft.com/office/word/2006/wordml" xmlns:wps="http://schemas.microsoft.com/office/word/2010/wordprocessingShape" mc:Ignorable="w14 w15 w16se wp14">
   <w:abstractNum w:abstractNumId="0" w15:restartNumberingAfterBreak="0">
+    <w:nsid w:val="24C96CFD"/>
+    <w:multiLevelType w:val="hybridMultilevel"/>
+    <w:tmpl w:val="DE085508"/>
+    <w:lvl w:ilvl="0" w:tplc="0C090001">
+      <w:start w:val="1"/>
+      <w:numFmt w:val="bullet"/>
+      <w:lvlText w:val=""/>
+      <w:lvlJc w:val="left"/>
+      <w:pPr>
+        <w:ind w:left="720" w:hanging="360"/>
+      </w:pPr>
+      <w:rPr>
+        <w:rFonts w:ascii="Symbol" w:hAnsi="Symbol" w:hint="default"/>
+      </w:rPr>
+    </w:lvl>
+    <w:lvl w:ilvl="1" w:tplc="0C090003" w:tentative="1">
+      <w:start w:val="1"/>
+      <w:numFmt w:val="bullet"/>
+      <w:lvlText w:val="o"/>
+      <w:lvlJc w:val="left"/>
+      <w:pPr>
+        <w:ind w:left="1440" w:hanging="360"/>
+      </w:pPr>
+      <w:rPr>
+        <w:rFonts w:ascii="Courier New" w:hAnsi="Courier New" w:cs="Courier New" w:hint="default"/>
+      </w:rPr>
+    </w:lvl>
+    <w:lvl w:ilvl="2" w:tplc="0C090005" w:tentative="1">
+      <w:start w:val="1"/>
+      <w:numFmt w:val="bullet"/>
+      <w:lvlText w:val=""/>
+      <w:lvlJc w:val="left"/>
+      <w:pPr>
+        <w:ind w:left="2160" w:hanging="360"/>
+      </w:pPr>
+      <w:rPr>
+        <w:rFonts w:ascii="Wingdings" w:hAnsi="Wingdings" w:hint="default"/>
+      </w:rPr>
+    </w:lvl>
+    <w:lvl w:ilvl="3" w:tplc="0C090001" w:tentative="1">
+      <w:start w:val="1"/>
+      <w:numFmt w:val="bullet"/>
+      <w:lvlText w:val=""/>
+      <w:lvlJc w:val="left"/>
+      <w:pPr>
+        <w:ind w:left="2880" w:hanging="360"/>
+      </w:pPr>
+      <w:rPr>
+        <w:rFonts w:ascii="Symbol" w:hAnsi="Symbol" w:hint="default"/>
+      </w:rPr>
+    </w:lvl>
+    <w:lvl w:ilvl="4" w:tplc="0C090003" w:tentative="1">
+      <w:start w:val="1"/>
+      <w:numFmt w:val="bullet"/>
+      <w:lvlText w:val="o"/>
+      <w:lvlJc w:val="left"/>
+      <w:pPr>
+        <w:ind w:left="3600" w:hanging="360"/>
+      </w:pPr>
+      <w:rPr>
+        <w:rFonts w:ascii="Courier New" w:hAnsi="Courier New" w:cs="Courier New" w:hint="default"/>
+      </w:rPr>
+    </w:lvl>
+    <w:lvl w:ilvl="5" w:tplc="0C090005" w:tentative="1">
+      <w:start w:val="1"/>
+      <w:numFmt w:val="bullet"/>
+      <w:lvlText w:val=""/>
+      <w:lvlJc w:val="left"/>
+      <w:pPr>
+        <w:ind w:left="4320" w:hanging="360"/>
+      </w:pPr>
+      <w:rPr>
+        <w:rFonts w:ascii="Wingdings" w:hAnsi="Wingdings" w:hint="default"/>
+      </w:rPr>
+    </w:lvl>
+    <w:lvl w:ilvl="6" w:tplc="0C090001" w:tentative="1">
+      <w:start w:val="1"/>
+      <w:numFmt w:val="bullet"/>
+      <w:lvlText w:val=""/>
+      <w:lvlJc w:val="left"/>
+      <w:pPr>
+        <w:ind w:left="5040" w:hanging="360"/>
+      </w:pPr>
+      <w:rPr>
+        <w:rFonts w:ascii="Symbol" w:hAnsi="Symbol" w:hint="default"/>
+      </w:rPr>
+    </w:lvl>
+    <w:lvl w:ilvl="7" w:tplc="0C090003" w:tentative="1">
+      <w:start w:val="1"/>
+      <w:numFmt w:val="bullet"/>
+      <w:lvlText w:val="o"/>
+      <w:lvlJc w:val="left"/>
+      <w:pPr>
+        <w:ind w:left="5760" w:hanging="360"/>
+      </w:pPr>
+      <w:rPr>
+        <w:rFonts w:ascii="Courier New" w:hAnsi="Courier New" w:cs="Courier New" w:hint="default"/>
+      </w:rPr>
+    </w:lvl>
+    <w:lvl w:ilvl="8" w:tplc="0C090005" w:tentative="1">
+      <w:start w:val="1"/>
+      <w:numFmt w:val="bullet"/>
+      <w:lvlText w:val=""/>
+      <w:lvlJc w:val="left"/>
+      <w:pPr>
+        <w:ind w:left="6480" w:hanging="360"/>
+      </w:pPr>
+      <w:rPr>
+        <w:rFonts w:ascii="Wingdings" w:hAnsi="Wingdings" w:hint="default"/>
+      </w:rPr>
+    </w:lvl>
+  </w:abstractNum>
+  <w:abstractNum w:abstractNumId="1" w15:restartNumberingAfterBreak="0">
+    <w:nsid w:val="38543DD4"/>
+    <w:multiLevelType w:val="hybridMultilevel"/>
+    <w:tmpl w:val="83C6AFE2"/>
+    <w:lvl w:ilvl="0" w:tplc="0C090001">
+      <w:start w:val="1"/>
+      <w:numFmt w:val="bullet"/>
+      <w:lvlText w:val=""/>
+      <w:lvlJc w:val="left"/>
+      <w:pPr>
+        <w:ind w:left="720" w:hanging="360"/>
+      </w:pPr>
+      <w:rPr>
+        <w:rFonts w:ascii="Symbol" w:hAnsi="Symbol" w:hint="default"/>
+      </w:rPr>
+    </w:lvl>
+    <w:lvl w:ilvl="1" w:tplc="0C090003" w:tentative="1">
+      <w:start w:val="1"/>
+      <w:numFmt w:val="bullet"/>
+      <w:lvlText w:val="o"/>
+      <w:lvlJc w:val="left"/>
+      <w:pPr>
+        <w:ind w:left="1440" w:hanging="360"/>
+      </w:pPr>
+      <w:rPr>
+        <w:rFonts w:ascii="Courier New" w:hAnsi="Courier New" w:cs="Courier New" w:hint="default"/>
+      </w:rPr>
+    </w:lvl>
+    <w:lvl w:ilvl="2" w:tplc="0C090005" w:tentative="1">
+      <w:start w:val="1"/>
+      <w:numFmt w:val="bullet"/>
+      <w:lvlText w:val=""/>
+      <w:lvlJc w:val="left"/>
+      <w:pPr>
+        <w:ind w:left="2160" w:hanging="360"/>
+      </w:pPr>
+      <w:rPr>
+        <w:rFonts w:ascii="Wingdings" w:hAnsi="Wingdings" w:hint="default"/>
+      </w:rPr>
+    </w:lvl>
+    <w:lvl w:ilvl="3" w:tplc="0C090001" w:tentative="1">
+      <w:start w:val="1"/>
+      <w:numFmt w:val="bullet"/>
+      <w:lvlText w:val=""/>
+      <w:lvlJc w:val="left"/>
+      <w:pPr>
+        <w:ind w:left="2880" w:hanging="360"/>
+      </w:pPr>
+      <w:rPr>
+        <w:rFonts w:ascii="Symbol" w:hAnsi="Symbol" w:hint="default"/>
+      </w:rPr>
+    </w:lvl>
+    <w:lvl w:ilvl="4" w:tplc="0C090003" w:tentative="1">
+      <w:start w:val="1"/>
+      <w:numFmt w:val="bullet"/>
+      <w:lvlText w:val="o"/>
+      <w:lvlJc w:val="left"/>
+      <w:pPr>
+        <w:ind w:left="3600" w:hanging="360"/>
+      </w:pPr>
+      <w:rPr>
+        <w:rFonts w:ascii="Courier New" w:hAnsi="Courier New" w:cs="Courier New" w:hint="default"/>
+      </w:rPr>
+    </w:lvl>
+    <w:lvl w:ilvl="5" w:tplc="0C090005" w:tentative="1">
+      <w:start w:val="1"/>
+      <w:numFmt w:val="bullet"/>
+      <w:lvlText w:val=""/>
+      <w:lvlJc w:val="left"/>
+      <w:pPr>
+        <w:ind w:left="4320" w:hanging="360"/>
+      </w:pPr>
+      <w:rPr>
+        <w:rFonts w:ascii="Wingdings" w:hAnsi="Wingdings" w:hint="default"/>
+      </w:rPr>
+    </w:lvl>
+    <w:lvl w:ilvl="6" w:tplc="0C090001" w:tentative="1">
+      <w:start w:val="1"/>
+      <w:numFmt w:val="bullet"/>
+      <w:lvlText w:val=""/>
+      <w:lvlJc w:val="left"/>
+      <w:pPr>
+        <w:ind w:left="5040" w:hanging="360"/>
+      </w:pPr>
+      <w:rPr>
+        <w:rFonts w:ascii="Symbol" w:hAnsi="Symbol" w:hint="default"/>
+      </w:rPr>
+    </w:lvl>
+    <w:lvl w:ilvl="7" w:tplc="0C090003" w:tentative="1">
+      <w:start w:val="1"/>
+      <w:numFmt w:val="bullet"/>
+      <w:lvlText w:val="o"/>
+      <w:lvlJc w:val="left"/>
+      <w:pPr>
+        <w:ind w:left="5760" w:hanging="360"/>
+      </w:pPr>
+      <w:rPr>
+        <w:rFonts w:ascii="Courier New" w:hAnsi="Courier New" w:cs="Courier New" w:hint="default"/>
+      </w:rPr>
+    </w:lvl>
+    <w:lvl w:ilvl="8" w:tplc="0C090005" w:tentative="1">
+      <w:start w:val="1"/>
+      <w:numFmt w:val="bullet"/>
+      <w:lvlText w:val=""/>
+      <w:lvlJc w:val="left"/>
+      <w:pPr>
+        <w:ind w:left="6480" w:hanging="360"/>
+      </w:pPr>
+      <w:rPr>
+        <w:rFonts w:ascii="Wingdings" w:hAnsi="Wingdings" w:hint="default"/>
+      </w:rPr>
+    </w:lvl>
+  </w:abstractNum>
+  <w:abstractNum w:abstractNumId="2" w15:restartNumberingAfterBreak="0">
     <w:nsid w:val="62133B46"/>
     <w:multiLevelType w:val="hybridMultilevel"/>
     <w:tmpl w:val="C3EA8C04"/>
@@ -1402,13 +1981,19 @@
     </w:lvl>
   </w:abstractNum>
   <w:num w:numId="1">
+    <w:abstractNumId w:val="2"/>
+  </w:num>
+  <w:num w:numId="2">
     <w:abstractNumId w:val="0"/>
+  </w:num>
+  <w:num w:numId="3">
+    <w:abstractNumId w:val="1"/>
   </w:num>
 </w:numbering>
 </file>
 
 <file path=word/styles.xml><?xml version="1.0" encoding="utf-8"?>
-<w:styles xmlns:mc="http://schemas.openxmlformats.org/markup-compatibility/2006" xmlns:r="http://schemas.openxmlformats.org/officeDocument/2006/relationships" xmlns:w="http://schemas.openxmlformats.org/wordprocessingml/2006/main" xmlns:w14="http://schemas.microsoft.com/office/word/2010/wordml" xmlns:w15="http://schemas.microsoft.com/office/word/2012/wordml" xmlns:w16cid="http://schemas.microsoft.com/office/word/2016/wordml/cid" xmlns:w16se="http://schemas.microsoft.com/office/word/2015/wordml/symex" mc:Ignorable="w14 w15 w16se w16cid">
+<w:styles xmlns:mc="http://schemas.openxmlformats.org/markup-compatibility/2006" xmlns:r="http://schemas.openxmlformats.org/officeDocument/2006/relationships" xmlns:w="http://schemas.openxmlformats.org/wordprocessingml/2006/main" xmlns:w14="http://schemas.microsoft.com/office/word/2010/wordml" xmlns:w15="http://schemas.microsoft.com/office/word/2012/wordml" xmlns:w16se="http://schemas.microsoft.com/office/word/2015/wordml/symex" mc:Ignorable="w14 w15 w16se">
   <w:docDefaults>
     <w:rPrDefault>
       <w:rPr>
@@ -1424,7 +2009,7 @@
       </w:pPr>
     </w:pPrDefault>
   </w:docDefaults>
-  <w:latentStyles w:defLockedState="0" w:defUIPriority="99" w:defSemiHidden="0" w:defUnhideWhenUsed="0" w:defQFormat="0" w:count="375">
+  <w:latentStyles w:defLockedState="0" w:defUIPriority="99" w:defSemiHidden="0" w:defUnhideWhenUsed="0" w:defQFormat="0" w:count="371">
     <w:lsdException w:name="Normal" w:uiPriority="0" w:qFormat="1"/>
     <w:lsdException w:name="heading 1" w:uiPriority="9" w:qFormat="1"/>
     <w:lsdException w:name="heading 2" w:semiHidden="1" w:uiPriority="9" w:unhideWhenUsed="1" w:qFormat="1"/>
@@ -1796,10 +2381,6 @@
     <w:lsdException w:name="List Table 5 Dark Accent 6" w:uiPriority="50"/>
     <w:lsdException w:name="List Table 6 Colorful Accent 6" w:uiPriority="51"/>
     <w:lsdException w:name="List Table 7 Colorful Accent 6" w:uiPriority="52"/>
-    <w:lsdException w:name="Mention" w:semiHidden="1" w:unhideWhenUsed="1"/>
-    <w:lsdException w:name="Smart Hyperlink" w:semiHidden="1" w:unhideWhenUsed="1"/>
-    <w:lsdException w:name="Hashtag" w:semiHidden="1" w:unhideWhenUsed="1"/>
-    <w:lsdException w:name="Unresolved Mention" w:semiHidden="1" w:unhideWhenUsed="1"/>
   </w:latentStyles>
   <w:style w:type="paragraph" w:default="1" w:styleId="Normal">
     <w:name w:val="Normal"/>

</xml_diff>